<commit_message>
Estrutura do Livro para robótica educacional
Título e capítulos do livro que será utilizado no Kit Steps
</commit_message>
<xml_diff>
--- a/doc/PlanoDeAula/Cálculo de sensação térmica.docx
+++ b/doc/PlanoDeAula/Cálculo de sensação térmica.docx
@@ -961,23 +961,7 @@
           <w:sz w:val="24"/>
           <w:szCs w:val="24"/>
         </w:rPr>
-        <w:t xml:space="preserve">Socket para encaixe do </w:t>
-      </w:r>
-      <w:r>
-        <w:rPr>
-          <w:rFonts w:ascii="Arial" w:hAnsi="Arial" w:cs="Arial"/>
-          <w:sz w:val="24"/>
-          <w:szCs w:val="24"/>
-        </w:rPr>
-        <w:t xml:space="preserve">estojo </w:t>
-      </w:r>
-      <w:r>
-        <w:rPr>
-          <w:rFonts w:ascii="Arial" w:hAnsi="Arial" w:cs="Arial"/>
-          <w:sz w:val="24"/>
-          <w:szCs w:val="24"/>
-        </w:rPr>
-        <w:t xml:space="preserve">na </w:t>
+        <w:t xml:space="preserve">Socket para encaixe do estojo na </w:t>
       </w:r>
       <w:proofErr w:type="spellStart"/>
       <w:r>
@@ -1479,17 +1463,7 @@
           <w:sz w:val="24"/>
           <w:szCs w:val="24"/>
         </w:rPr>
-        <w:t>Cálculo da sensação térmica</w:t>
-      </w:r>
-      <w:bookmarkStart w:id="0" w:name="_GoBack"/>
-      <w:bookmarkEnd w:id="0"/>
-      <w:r>
-        <w:rPr>
-          <w:rFonts w:ascii="Arial" w:hAnsi="Arial" w:cs="Arial"/>
-          <w:sz w:val="24"/>
-          <w:szCs w:val="24"/>
-        </w:rPr>
-        <w:t>:</w:t>
+        <w:t>Cálculo da sensação térmica:</w:t>
       </w:r>
     </w:p>
     <w:p>
@@ -1777,23 +1751,23 @@
           <w:rFonts w:ascii="Arial" w:hAnsi="Arial" w:cs="Arial"/>
           <w:sz w:val="24"/>
         </w:rPr>
-        <w:t xml:space="preserve">Elementos químicos – indicar o comportamento de diferentes elementos da tabela periódica de acordo com diferentes temperaturas. Por exemplo o ponto de fusão, ponto de </w:t>
-      </w:r>
-      <w:proofErr w:type="spellStart"/>
-      <w:r>
-        <w:rPr>
-          <w:rFonts w:ascii="Arial" w:hAnsi="Arial" w:cs="Arial"/>
-          <w:sz w:val="24"/>
-        </w:rPr>
-        <w:t>embulição</w:t>
-      </w:r>
-      <w:proofErr w:type="spellEnd"/>
-      <w:r>
-        <w:rPr>
-          <w:rFonts w:ascii="Arial" w:hAnsi="Arial" w:cs="Arial"/>
-          <w:sz w:val="24"/>
-        </w:rPr>
-        <w:t>, etc.</w:t>
+        <w:t>Elementos químicos – indicar o comportamento de diferentes elementos da tabela periódica de acordo com diferentes temperaturas. Por exemp</w:t>
+      </w:r>
+      <w:r>
+        <w:rPr>
+          <w:rFonts w:ascii="Arial" w:hAnsi="Arial" w:cs="Arial"/>
+          <w:sz w:val="24"/>
+        </w:rPr>
+        <w:t>lo o ponto de fusão, ponto de e</w:t>
+      </w:r>
+      <w:bookmarkStart w:id="0" w:name="_GoBack"/>
+      <w:bookmarkEnd w:id="0"/>
+      <w:r>
+        <w:rPr>
+          <w:rFonts w:ascii="Arial" w:hAnsi="Arial" w:cs="Arial"/>
+          <w:sz w:val="24"/>
+        </w:rPr>
+        <w:t>bulição, etc.</w:t>
       </w:r>
     </w:p>
     <w:p>

</xml_diff>